<commit_message>
Create folder DacTaManHinh and upfile dactamanhinh_trangquantri (trang thai hoan thanh)
</commit_message>
<xml_diff>
--- a/TaiLieu/Chuong2/LuocDoCoSoDuLieu/FilePhanTichHeThong(ThucThe).docx
+++ b/TaiLieu/Chuong2/LuocDoCoSoDuLieu/FilePhanTichHeThong(ThucThe).docx
@@ -56,6 +56,8 @@
               </w:rPr>
               <w:t>Họ và tên</w:t>
             </w:r>
+            <w:bookmarkStart w:id="0" w:name="_GoBack"/>
+            <w:bookmarkEnd w:id="0"/>
           </w:p>
         </w:tc>
         <w:tc>
@@ -410,26 +412,15 @@
                 <w:rFonts w:asciiTheme="majorHAnsi" w:hAnsiTheme="majorHAnsi" w:cstheme="majorHAnsi"/>
                 <w:sz w:val="26"/>
                 <w:szCs w:val="26"/>
-                <w:lang w:val="en-US"/>
-              </w:rPr>
-            </w:pPr>
-            <w:r>
-              <w:rPr>
-                <w:rFonts w:asciiTheme="majorHAnsi" w:hAnsiTheme="majorHAnsi" w:cstheme="majorHAnsi"/>
-                <w:sz w:val="26"/>
-                <w:szCs w:val="26"/>
-                <w:lang w:val="en-US"/>
-              </w:rPr>
-              <w:t>Lược đồ cơ sở d</w:t>
-            </w:r>
-            <w:r>
-              <w:rPr>
-                <w:rFonts w:asciiTheme="majorHAnsi" w:hAnsiTheme="majorHAnsi" w:cstheme="majorHAnsi"/>
-                <w:sz w:val="26"/>
-                <w:szCs w:val="26"/>
-                <w:lang w:val="en-US"/>
-              </w:rPr>
-              <w:t>ữ liệu</w:t>
+              </w:rPr>
+            </w:pPr>
+            <w:r>
+              <w:rPr>
+                <w:rFonts w:asciiTheme="majorHAnsi" w:hAnsiTheme="majorHAnsi" w:cstheme="majorHAnsi"/>
+                <w:sz w:val="26"/>
+                <w:szCs w:val="26"/>
+              </w:rPr>
+              <w:t>Lược đồ cơ sở dữ liệu</w:t>
             </w:r>
           </w:p>
         </w:tc>
@@ -484,14 +475,99 @@
           </w:p>
         </w:tc>
       </w:tr>
+      <w:tr>
+        <w:tc>
+          <w:tcPr>
+            <w:tcW w:w="6232" w:type="dxa"/>
+            <w:gridSpan w:val="2"/>
+            <w:tcBorders>
+              <w:top w:val="nil"/>
+              <w:bottom w:val="nil"/>
+              <w:right w:val="nil"/>
+            </w:tcBorders>
+          </w:tcPr>
+          <w:p>
+            <w:pPr>
+              <w:pStyle w:val="ListParagraph"/>
+              <w:numPr>
+                <w:ilvl w:val="0"/>
+                <w:numId w:val="4"/>
+              </w:numPr>
+              <w:ind w:left="322"/>
+              <w:rPr>
+                <w:rFonts w:asciiTheme="majorHAnsi" w:hAnsiTheme="majorHAnsi" w:cstheme="majorHAnsi"/>
+                <w:sz w:val="26"/>
+                <w:szCs w:val="26"/>
+              </w:rPr>
+            </w:pPr>
+            <w:r>
+              <w:rPr>
+                <w:rFonts w:asciiTheme="majorHAnsi" w:hAnsiTheme="majorHAnsi" w:cstheme="majorHAnsi"/>
+                <w:sz w:val="26"/>
+                <w:szCs w:val="26"/>
+                <w:lang w:val="en-US"/>
+              </w:rPr>
+              <w:t xml:space="preserve">Sơ đồ lớp </w:t>
+            </w:r>
+          </w:p>
+        </w:tc>
+        <w:tc>
+          <w:tcPr>
+            <w:tcW w:w="1701" w:type="dxa"/>
+            <w:tcBorders>
+              <w:top w:val="nil"/>
+              <w:left w:val="nil"/>
+              <w:bottom w:val="nil"/>
+              <w:right w:val="nil"/>
+            </w:tcBorders>
+          </w:tcPr>
+          <w:p>
+            <w:pPr>
+              <w:rPr>
+                <w:rFonts w:asciiTheme="majorHAnsi" w:hAnsiTheme="majorHAnsi" w:cstheme="majorHAnsi"/>
+                <w:sz w:val="26"/>
+                <w:szCs w:val="26"/>
+                <w:lang w:val="en-US"/>
+              </w:rPr>
+            </w:pPr>
+            <w:r>
+              <w:rPr>
+                <w:rFonts w:asciiTheme="majorHAnsi" w:hAnsiTheme="majorHAnsi" w:cstheme="majorHAnsi"/>
+                <w:sz w:val="26"/>
+                <w:szCs w:val="26"/>
+                <w:lang w:val="en-US"/>
+              </w:rPr>
+              <w:t>Hoàn thành</w:t>
+            </w:r>
+          </w:p>
+        </w:tc>
+        <w:tc>
+          <w:tcPr>
+            <w:tcW w:w="1083" w:type="dxa"/>
+            <w:tcBorders>
+              <w:top w:val="nil"/>
+              <w:left w:val="nil"/>
+              <w:bottom w:val="nil"/>
+            </w:tcBorders>
+          </w:tcPr>
+          <w:p>
+            <w:pPr>
+              <w:rPr>
+                <w:rFonts w:asciiTheme="majorHAnsi" w:hAnsiTheme="majorHAnsi" w:cstheme="majorHAnsi"/>
+                <w:sz w:val="26"/>
+                <w:szCs w:val="26"/>
+                <w:lang w:val="en-US"/>
+              </w:rPr>
+            </w:pPr>
+          </w:p>
+        </w:tc>
+      </w:tr>
     </w:tbl>
     <w:p/>
     <w:p>
       <w:r>
         <w:br w:type="page"/>
       </w:r>
-      <w:bookmarkStart w:id="0" w:name="_GoBack"/>
-      <w:bookmarkEnd w:id="0"/>
     </w:p>
     <w:p>
       <w:r>
@@ -1783,7 +1859,16 @@
                 <w:szCs w:val="26"/>
                 <w:lang w:val="en-US"/>
               </w:rPr>
-              <w:t>Nội dung</w:t>
+              <w:t>Nội d</w:t>
+            </w:r>
+            <w:r>
+              <w:rPr>
+                <w:rFonts w:asciiTheme="majorHAnsi" w:hAnsiTheme="majorHAnsi" w:cstheme="majorHAnsi"/>
+                <w:sz w:val="26"/>
+                <w:szCs w:val="26"/>
+                <w:lang w:val="en-US"/>
+              </w:rPr>
+              <w:t>ung</w:t>
             </w:r>
           </w:p>
         </w:tc>
@@ -1867,16 +1952,16 @@
                 <w:szCs w:val="26"/>
                 <w:lang w:val="en-US"/>
               </w:rPr>
-              <w:t>Tên ngu</w:t>
-            </w:r>
-            <w:r>
-              <w:rPr>
-                <w:rFonts w:asciiTheme="majorHAnsi" w:hAnsiTheme="majorHAnsi" w:cstheme="majorHAnsi"/>
-                <w:sz w:val="26"/>
-                <w:szCs w:val="26"/>
-                <w:lang w:val="en-US"/>
-              </w:rPr>
-              <w:t>ời</w:t>
+              <w:t>Tên ng</w:t>
+            </w:r>
+            <w:r>
+              <w:rPr>
+                <w:rFonts w:asciiTheme="majorHAnsi" w:hAnsiTheme="majorHAnsi" w:cstheme="majorHAnsi"/>
+                <w:sz w:val="26"/>
+                <w:szCs w:val="26"/>
+                <w:lang w:val="en-US"/>
+              </w:rPr>
+              <w:t>ười</w:t>
             </w:r>
             <w:r>
               <w:rPr>
@@ -1984,25 +2069,25 @@
                 <w:szCs w:val="26"/>
                 <w:lang w:val="en-US"/>
               </w:rPr>
-              <w:t>Tên ngu</w:t>
-            </w:r>
-            <w:r>
-              <w:rPr>
-                <w:rFonts w:asciiTheme="majorHAnsi" w:hAnsiTheme="majorHAnsi" w:cstheme="majorHAnsi"/>
-                <w:sz w:val="26"/>
-                <w:szCs w:val="26"/>
-                <w:lang w:val="en-US"/>
-              </w:rPr>
-              <w:t>ời</w:t>
-            </w:r>
-            <w:r>
-              <w:rPr>
-                <w:rFonts w:asciiTheme="majorHAnsi" w:hAnsiTheme="majorHAnsi" w:cstheme="majorHAnsi"/>
-                <w:sz w:val="26"/>
-                <w:szCs w:val="26"/>
-                <w:lang w:val="en-US"/>
-              </w:rPr>
-              <w:t xml:space="preserve"> d</w:t>
+              <w:t>Tên ng</w:t>
+            </w:r>
+            <w:r>
+              <w:rPr>
+                <w:rFonts w:asciiTheme="majorHAnsi" w:hAnsiTheme="majorHAnsi" w:cstheme="majorHAnsi"/>
+                <w:sz w:val="26"/>
+                <w:szCs w:val="26"/>
+                <w:lang w:val="en-US"/>
+              </w:rPr>
+              <w:t xml:space="preserve">ười </w:t>
+            </w:r>
+            <w:r>
+              <w:rPr>
+                <w:rFonts w:asciiTheme="majorHAnsi" w:hAnsiTheme="majorHAnsi" w:cstheme="majorHAnsi"/>
+                <w:sz w:val="26"/>
+                <w:szCs w:val="26"/>
+                <w:lang w:val="en-US"/>
+              </w:rPr>
+              <w:t>d</w:t>
             </w:r>
             <w:r>
               <w:rPr>

</xml_diff>